<commit_message>
git(Update doc per Aprobation account)
</commit_message>
<xml_diff>
--- a/src/docs/Documentation Warehouse.docx
+++ b/src/docs/Documentation Warehouse.docx
@@ -2683,6 +2683,24 @@
     </w:p>
     <w:p>
       <w:pPr>
+        <w:pStyle w:val="ListParagraph"/>
+        <w:numPr>
+          <w:ilvl w:val="0"/>
+          <w:numId w:val="0"/>
+        </w:numPr>
+        <w:ind w:left="1800" w:hanging="0"/>
+        <w:rPr>
+          <w:b/>
+          <w:b/>
+          <w:color w:val="4472C4" w:themeColor="accent1"/>
+        </w:rPr>
+      </w:pPr>
+      <w:r>
+        <w:rPr/>
+      </w:r>
+    </w:p>
+    <w:p>
+      <w:pPr>
         <w:pStyle w:val="Normal"/>
         <w:jc w:val="both"/>
         <w:rPr/>
@@ -5925,15 +5943,12 @@
           <w:sz w:val="32"/>
           <w:szCs w:val="32"/>
         </w:rPr>
+        <w:t xml:space="preserve">          </w:t>
       </w:r>
     </w:p>
     <w:p>
       <w:pPr>
-        <w:pStyle w:val="ListParagraph"/>
-        <w:numPr>
-          <w:ilvl w:val="0"/>
-          <w:numId w:val="1"/>
-        </w:numPr>
+        <w:pStyle w:val="Normal"/>
         <w:rPr>
           <w:b/>
           <w:b/>
@@ -5944,36 +5959,96 @@
       <w:r>
         <w:rPr>
           <w:b/>
+          <w:color w:val="4472C4" w:themeColor="accent1"/>
+          <w:sz w:val="22"/>
+          <w:szCs w:val="22"/>
+        </w:rPr>
+        <w:t>1.3 Account appro</w:t>
+      </w:r>
+      <w:r>
+        <w:rPr>
+          <w:b/>
+          <w:color w:val="4472C4" w:themeColor="accent1"/>
+          <w:sz w:val="22"/>
+          <w:szCs w:val="22"/>
+        </w:rPr>
+        <w:t>b</w:t>
+      </w:r>
+      <w:r>
+        <w:rPr>
+          <w:b/>
+          <w:color w:val="4472C4" w:themeColor="accent1"/>
+          <w:sz w:val="22"/>
+          <w:szCs w:val="22"/>
+        </w:rPr>
+        <w:t>ation</w:t>
+      </w:r>
+    </w:p>
+    <w:p>
+      <w:pPr>
+        <w:pStyle w:val="Normal"/>
+        <w:rPr>
+          <w:b w:val="false"/>
+          <w:b w:val="false"/>
+          <w:bCs w:val="false"/>
+          <w:color w:themeColor="accent1"/>
+          <w:sz w:val="22"/>
+          <w:szCs w:val="22"/>
+        </w:rPr>
+      </w:pPr>
+      <w:r>
+        <w:rPr>
+          <w:b w:val="false"/>
+          <w:bCs w:val="false"/>
+          <w:color w:val="111111"/>
+          <w:sz w:val="22"/>
+          <w:szCs w:val="22"/>
+        </w:rPr>
+        <w:t xml:space="preserve">    </w:t>
+      </w:r>
+      <w:r>
+        <w:rPr>
+          <w:b w:val="false"/>
+          <w:bCs w:val="false"/>
+          <w:color w:val="111111"/>
+          <w:sz w:val="22"/>
+          <w:szCs w:val="22"/>
+        </w:rPr>
+        <w:t>après avoir compléter la registration(vérification e-mail, puis step 2 et step 3)</w:t>
+      </w:r>
+    </w:p>
+    <w:p>
+      <w:pPr>
+        <w:pStyle w:val="Normal"/>
+        <w:rPr>
+          <w:b w:val="false"/>
+          <w:b w:val="false"/>
+          <w:bCs w:val="false"/>
+          <w:color w:themeColor="accent1"/>
+          <w:sz w:val="22"/>
+          <w:szCs w:val="22"/>
+        </w:rPr>
+      </w:pPr>
+      <w:r>
+        <w:rPr>
+          <w:b/>
+          <w:color w:val="111111"/>
           <w:sz w:val="32"/>
           <w:szCs w:val="32"/>
         </w:rPr>
-        <w:t>Section All Users in Dashboard</w:t>
-      </w:r>
-    </w:p>
-    <w:p>
-      <w:pPr>
-        <w:pStyle w:val="Normal"/>
-        <w:jc w:val="both"/>
-        <w:rPr/>
-      </w:pPr>
-      <w:r>
-        <w:rPr/>
-        <w:t xml:space="preserve">Dans le dashboard, sur le menu de droite, l’utilisateur connecté, ayant le rôle ADMIN pourra voir le bouton de la section utilisateurs. </w:t>
-      </w:r>
-    </w:p>
-    <w:p>
-      <w:pPr>
-        <w:pStyle w:val="Normal"/>
-        <w:jc w:val="center"/>
-        <w:rPr/>
-      </w:pPr>
-      <w:r>
-        <w:rPr/>
         <w:drawing>
-          <wp:inline distT="0" distB="0" distL="0" distR="0">
-            <wp:extent cx="1844040" cy="2194560"/>
+          <wp:anchor behindDoc="0" distT="0" distB="0" distL="0" distR="0" simplePos="0" locked="0" layoutInCell="0" allowOverlap="1" relativeHeight="12">
+            <wp:simplePos x="0" y="0"/>
+            <wp:positionH relativeFrom="column">
+              <wp:align>center</wp:align>
+            </wp:positionH>
+            <wp:positionV relativeFrom="paragraph">
+              <wp:posOffset>635</wp:posOffset>
+            </wp:positionV>
+            <wp:extent cx="5848985" cy="5003800"/>
             <wp:effectExtent l="0" t="0" r="0" b="0"/>
-            <wp:docPr id="2" name="Image 1" descr=""/>
+            <wp:wrapSquare wrapText="largest"/>
+            <wp:docPr id="2" name="Immagine3" descr=""/>
             <wp:cNvGraphicFramePr>
               <a:graphicFrameLocks xmlns:a="http://schemas.openxmlformats.org/drawingml/2006/main" noChangeAspect="1"/>
             </wp:cNvGraphicFramePr>
@@ -5981,13 +6056,769 @@
               <a:graphicData uri="http://schemas.openxmlformats.org/drawingml/2006/picture">
                 <pic:pic xmlns:pic="http://schemas.openxmlformats.org/drawingml/2006/picture">
                   <pic:nvPicPr>
-                    <pic:cNvPr id="2" name="Image 1" descr=""/>
+                    <pic:cNvPr id="2" name="Immagine3" descr=""/>
                     <pic:cNvPicPr>
                       <a:picLocks noChangeAspect="1" noChangeArrowheads="1"/>
                     </pic:cNvPicPr>
                   </pic:nvPicPr>
                   <pic:blipFill>
                     <a:blip r:embed="rId3"/>
+                    <a:stretch>
+                      <a:fillRect/>
+                    </a:stretch>
+                  </pic:blipFill>
+                  <pic:spPr bwMode="auto">
+                    <a:xfrm>
+                      <a:off x="0" y="0"/>
+                      <a:ext cx="5848985" cy="5003800"/>
+                    </a:xfrm>
+                    <a:prstGeom prst="rect">
+                      <a:avLst/>
+                    </a:prstGeom>
+                  </pic:spPr>
+                </pic:pic>
+              </a:graphicData>
+            </a:graphic>
+          </wp:anchor>
+        </w:drawing>
+        <w:drawing>
+          <wp:anchor behindDoc="0" distT="0" distB="0" distL="0" distR="0" simplePos="0" locked="0" layoutInCell="0" allowOverlap="1" relativeHeight="13">
+            <wp:simplePos x="0" y="0"/>
+            <wp:positionH relativeFrom="column">
+              <wp:posOffset>743585</wp:posOffset>
+            </wp:positionH>
+            <wp:positionV relativeFrom="paragraph">
+              <wp:posOffset>4624705</wp:posOffset>
+            </wp:positionV>
+            <wp:extent cx="5064125" cy="3017520"/>
+            <wp:effectExtent l="0" t="0" r="0" b="0"/>
+            <wp:wrapSquare wrapText="largest"/>
+            <wp:docPr id="3" name="Immagine4" descr=""/>
+            <wp:cNvGraphicFramePr>
+              <a:graphicFrameLocks xmlns:a="http://schemas.openxmlformats.org/drawingml/2006/main" noChangeAspect="1"/>
+            </wp:cNvGraphicFramePr>
+            <a:graphic xmlns:a="http://schemas.openxmlformats.org/drawingml/2006/main">
+              <a:graphicData uri="http://schemas.openxmlformats.org/drawingml/2006/picture">
+                <pic:pic xmlns:pic="http://schemas.openxmlformats.org/drawingml/2006/picture">
+                  <pic:nvPicPr>
+                    <pic:cNvPr id="3" name="Immagine4" descr=""/>
+                    <pic:cNvPicPr>
+                      <a:picLocks noChangeAspect="1" noChangeArrowheads="1"/>
+                    </pic:cNvPicPr>
+                  </pic:nvPicPr>
+                  <pic:blipFill>
+                    <a:blip r:embed="rId4"/>
+                    <a:stretch>
+                      <a:fillRect/>
+                    </a:stretch>
+                  </pic:blipFill>
+                  <pic:spPr bwMode="auto">
+                    <a:xfrm>
+                      <a:off x="0" y="0"/>
+                      <a:ext cx="5064125" cy="3017520"/>
+                    </a:xfrm>
+                    <a:prstGeom prst="rect">
+                      <a:avLst/>
+                    </a:prstGeom>
+                  </pic:spPr>
+                </pic:pic>
+              </a:graphicData>
+            </a:graphic>
+          </wp:anchor>
+        </w:drawing>
+      </w:r>
+    </w:p>
+    <w:p>
+      <w:pPr>
+        <w:pStyle w:val="Normal"/>
+        <w:rPr>
+          <w:b w:val="false"/>
+          <w:b w:val="false"/>
+          <w:bCs w:val="false"/>
+          <w:color w:themeColor="accent1"/>
+          <w:sz w:val="22"/>
+          <w:szCs w:val="22"/>
+        </w:rPr>
+      </w:pPr>
+      <w:r>
+        <w:rPr>
+          <w:b/>
+          <w:color w:val="111111"/>
+          <w:sz w:val="32"/>
+          <w:szCs w:val="32"/>
+        </w:rPr>
+      </w:r>
+    </w:p>
+    <w:p>
+      <w:pPr>
+        <w:pStyle w:val="Normal"/>
+        <w:rPr>
+          <w:b w:val="false"/>
+          <w:b w:val="false"/>
+          <w:bCs w:val="false"/>
+          <w:color w:themeColor="accent1"/>
+          <w:sz w:val="22"/>
+          <w:szCs w:val="22"/>
+        </w:rPr>
+      </w:pPr>
+      <w:r>
+        <w:rPr>
+          <w:b/>
+          <w:color w:val="111111"/>
+          <w:sz w:val="32"/>
+          <w:szCs w:val="32"/>
+        </w:rPr>
+      </w:r>
+    </w:p>
+    <w:p>
+      <w:pPr>
+        <w:pStyle w:val="Normal"/>
+        <w:rPr>
+          <w:b w:val="false"/>
+          <w:b w:val="false"/>
+          <w:bCs w:val="false"/>
+          <w:color w:themeColor="accent1"/>
+          <w:sz w:val="22"/>
+          <w:szCs w:val="22"/>
+        </w:rPr>
+      </w:pPr>
+      <w:r>
+        <w:rPr>
+          <w:b/>
+          <w:color w:val="111111"/>
+          <w:sz w:val="32"/>
+          <w:szCs w:val="32"/>
+        </w:rPr>
+      </w:r>
+    </w:p>
+    <w:p>
+      <w:pPr>
+        <w:pStyle w:val="Normal"/>
+        <w:rPr>
+          <w:b w:val="false"/>
+          <w:b w:val="false"/>
+          <w:bCs w:val="false"/>
+          <w:color w:themeColor="accent1"/>
+          <w:sz w:val="22"/>
+          <w:szCs w:val="22"/>
+        </w:rPr>
+      </w:pPr>
+      <w:r>
+        <w:rPr>
+          <w:b/>
+          <w:color w:val="111111"/>
+          <w:sz w:val="32"/>
+          <w:szCs w:val="32"/>
+        </w:rPr>
+      </w:r>
+    </w:p>
+    <w:p>
+      <w:pPr>
+        <w:pStyle w:val="Normal"/>
+        <w:rPr>
+          <w:b w:val="false"/>
+          <w:b w:val="false"/>
+          <w:bCs w:val="false"/>
+          <w:color w:themeColor="accent1"/>
+          <w:sz w:val="22"/>
+          <w:szCs w:val="22"/>
+        </w:rPr>
+      </w:pPr>
+      <w:r>
+        <w:rPr>
+          <w:b/>
+          <w:color w:val="111111"/>
+          <w:sz w:val="32"/>
+          <w:szCs w:val="32"/>
+        </w:rPr>
+      </w:r>
+    </w:p>
+    <w:p>
+      <w:pPr>
+        <w:pStyle w:val="Normal"/>
+        <w:rPr>
+          <w:b w:val="false"/>
+          <w:b w:val="false"/>
+          <w:bCs w:val="false"/>
+          <w:color w:themeColor="accent1"/>
+          <w:sz w:val="22"/>
+          <w:szCs w:val="22"/>
+        </w:rPr>
+      </w:pPr>
+      <w:r>
+        <w:rPr>
+          <w:b/>
+          <w:color w:val="111111"/>
+          <w:sz w:val="32"/>
+          <w:szCs w:val="32"/>
+        </w:rPr>
+        <w:drawing>
+          <wp:anchor behindDoc="0" distT="0" distB="0" distL="0" distR="0" simplePos="0" locked="0" layoutInCell="0" allowOverlap="1" relativeHeight="14">
+            <wp:simplePos x="0" y="0"/>
+            <wp:positionH relativeFrom="column">
+              <wp:align>center</wp:align>
+            </wp:positionH>
+            <wp:positionV relativeFrom="paragraph">
+              <wp:posOffset>635</wp:posOffset>
+            </wp:positionV>
+            <wp:extent cx="3495675" cy="3310890"/>
+            <wp:effectExtent l="0" t="0" r="0" b="0"/>
+            <wp:wrapSquare wrapText="largest"/>
+            <wp:docPr id="4" name="Immagine5" descr=""/>
+            <wp:cNvGraphicFramePr>
+              <a:graphicFrameLocks xmlns:a="http://schemas.openxmlformats.org/drawingml/2006/main" noChangeAspect="1"/>
+            </wp:cNvGraphicFramePr>
+            <a:graphic xmlns:a="http://schemas.openxmlformats.org/drawingml/2006/main">
+              <a:graphicData uri="http://schemas.openxmlformats.org/drawingml/2006/picture">
+                <pic:pic xmlns:pic="http://schemas.openxmlformats.org/drawingml/2006/picture">
+                  <pic:nvPicPr>
+                    <pic:cNvPr id="4" name="Immagine5" descr=""/>
+                    <pic:cNvPicPr>
+                      <a:picLocks noChangeAspect="1" noChangeArrowheads="1"/>
+                    </pic:cNvPicPr>
+                  </pic:nvPicPr>
+                  <pic:blipFill>
+                    <a:blip r:embed="rId5"/>
+                    <a:stretch>
+                      <a:fillRect/>
+                    </a:stretch>
+                  </pic:blipFill>
+                  <pic:spPr bwMode="auto">
+                    <a:xfrm>
+                      <a:off x="0" y="0"/>
+                      <a:ext cx="3495675" cy="3310890"/>
+                    </a:xfrm>
+                    <a:prstGeom prst="rect">
+                      <a:avLst/>
+                    </a:prstGeom>
+                  </pic:spPr>
+                </pic:pic>
+              </a:graphicData>
+            </a:graphic>
+          </wp:anchor>
+        </w:drawing>
+      </w:r>
+    </w:p>
+    <w:p>
+      <w:pPr>
+        <w:pStyle w:val="Normal"/>
+        <w:rPr>
+          <w:b w:val="false"/>
+          <w:b w:val="false"/>
+          <w:bCs w:val="false"/>
+          <w:color w:themeColor="accent1"/>
+          <w:sz w:val="22"/>
+          <w:szCs w:val="22"/>
+        </w:rPr>
+      </w:pPr>
+      <w:r>
+        <w:rPr>
+          <w:b/>
+          <w:color w:val="111111"/>
+          <w:sz w:val="32"/>
+          <w:szCs w:val="32"/>
+        </w:rPr>
+      </w:r>
+    </w:p>
+    <w:p>
+      <w:pPr>
+        <w:pStyle w:val="Normal"/>
+        <w:rPr>
+          <w:b w:val="false"/>
+          <w:b w:val="false"/>
+          <w:bCs w:val="false"/>
+          <w:color w:themeColor="accent1"/>
+          <w:sz w:val="22"/>
+          <w:szCs w:val="22"/>
+        </w:rPr>
+      </w:pPr>
+      <w:r>
+        <w:rPr>
+          <w:b/>
+          <w:color w:val="111111"/>
+          <w:sz w:val="32"/>
+          <w:szCs w:val="32"/>
+        </w:rPr>
+      </w:r>
+    </w:p>
+    <w:p>
+      <w:pPr>
+        <w:pStyle w:val="Normal"/>
+        <w:rPr>
+          <w:b w:val="false"/>
+          <w:b w:val="false"/>
+          <w:bCs w:val="false"/>
+          <w:color w:themeColor="accent1"/>
+          <w:sz w:val="22"/>
+          <w:szCs w:val="22"/>
+        </w:rPr>
+      </w:pPr>
+      <w:r>
+        <w:rPr>
+          <w:b/>
+          <w:color w:val="111111"/>
+          <w:sz w:val="32"/>
+          <w:szCs w:val="32"/>
+        </w:rPr>
+      </w:r>
+    </w:p>
+    <w:p>
+      <w:pPr>
+        <w:pStyle w:val="Normal"/>
+        <w:rPr>
+          <w:b w:val="false"/>
+          <w:b w:val="false"/>
+          <w:bCs w:val="false"/>
+          <w:color w:themeColor="accent1"/>
+          <w:sz w:val="22"/>
+          <w:szCs w:val="22"/>
+        </w:rPr>
+      </w:pPr>
+      <w:r>
+        <w:rPr>
+          <w:b/>
+          <w:color w:val="111111"/>
+          <w:sz w:val="32"/>
+          <w:szCs w:val="32"/>
+        </w:rPr>
+      </w:r>
+    </w:p>
+    <w:p>
+      <w:pPr>
+        <w:pStyle w:val="Normal"/>
+        <w:rPr>
+          <w:b w:val="false"/>
+          <w:b w:val="false"/>
+          <w:bCs w:val="false"/>
+          <w:color w:themeColor="accent1"/>
+          <w:sz w:val="22"/>
+          <w:szCs w:val="22"/>
+        </w:rPr>
+      </w:pPr>
+      <w:r>
+        <w:rPr>
+          <w:b/>
+          <w:color w:val="111111"/>
+          <w:sz w:val="32"/>
+          <w:szCs w:val="32"/>
+        </w:rPr>
+      </w:r>
+    </w:p>
+    <w:p>
+      <w:pPr>
+        <w:pStyle w:val="Normal"/>
+        <w:rPr>
+          <w:b w:val="false"/>
+          <w:b w:val="false"/>
+          <w:bCs w:val="false"/>
+          <w:color w:themeColor="accent1"/>
+          <w:sz w:val="22"/>
+          <w:szCs w:val="22"/>
+        </w:rPr>
+      </w:pPr>
+      <w:r>
+        <w:rPr>
+          <w:b/>
+          <w:color w:val="111111"/>
+          <w:sz w:val="32"/>
+          <w:szCs w:val="32"/>
+        </w:rPr>
+      </w:r>
+    </w:p>
+    <w:p>
+      <w:pPr>
+        <w:pStyle w:val="Normal"/>
+        <w:rPr>
+          <w:b w:val="false"/>
+          <w:b w:val="false"/>
+          <w:bCs w:val="false"/>
+          <w:color w:themeColor="accent1"/>
+          <w:sz w:val="22"/>
+          <w:szCs w:val="22"/>
+        </w:rPr>
+      </w:pPr>
+      <w:r>
+        <w:rPr>
+          <w:b/>
+          <w:color w:val="111111"/>
+          <w:sz w:val="32"/>
+          <w:szCs w:val="32"/>
+        </w:rPr>
+      </w:r>
+    </w:p>
+    <w:p>
+      <w:pPr>
+        <w:pStyle w:val="Normal"/>
+        <w:rPr>
+          <w:b w:val="false"/>
+          <w:b w:val="false"/>
+          <w:bCs w:val="false"/>
+          <w:color w:themeColor="accent1"/>
+          <w:sz w:val="22"/>
+          <w:szCs w:val="22"/>
+        </w:rPr>
+      </w:pPr>
+      <w:r>
+        <w:rPr>
+          <w:b/>
+          <w:color w:val="111111"/>
+          <w:sz w:val="32"/>
+          <w:szCs w:val="32"/>
+        </w:rPr>
+      </w:r>
+    </w:p>
+    <w:p>
+      <w:pPr>
+        <w:pStyle w:val="Normal"/>
+        <w:rPr>
+          <w:b w:val="false"/>
+          <w:b w:val="false"/>
+          <w:bCs w:val="false"/>
+          <w:color w:themeColor="accent1"/>
+          <w:sz w:val="22"/>
+          <w:szCs w:val="22"/>
+        </w:rPr>
+      </w:pPr>
+      <w:r>
+        <w:rPr>
+          <w:b/>
+          <w:color w:val="111111"/>
+          <w:sz w:val="32"/>
+          <w:szCs w:val="32"/>
+        </w:rPr>
+      </w:r>
+    </w:p>
+    <w:p>
+      <w:pPr>
+        <w:pStyle w:val="Normal"/>
+        <w:rPr>
+          <w:b w:val="false"/>
+          <w:b w:val="false"/>
+          <w:bCs w:val="false"/>
+          <w:color w:themeColor="accent1"/>
+          <w:sz w:val="22"/>
+          <w:szCs w:val="22"/>
+        </w:rPr>
+      </w:pPr>
+      <w:r>
+        <w:rPr>
+          <w:b/>
+          <w:color w:val="111111"/>
+          <w:sz w:val="32"/>
+          <w:szCs w:val="32"/>
+        </w:rPr>
+      </w:r>
+    </w:p>
+    <w:p>
+      <w:pPr>
+        <w:pStyle w:val="Normal"/>
+        <w:rPr>
+          <w:b/>
+          <w:b/>
+          <w:color w:val="111111"/>
+          <w:sz w:val="32"/>
+          <w:szCs w:val="32"/>
+        </w:rPr>
+      </w:pPr>
+      <w:r>
+        <w:rPr>
+          <w:b w:val="false"/>
+          <w:bCs w:val="false"/>
+          <w:color w:val="111111"/>
+          <w:sz w:val="22"/>
+          <w:szCs w:val="22"/>
+        </w:rPr>
+        <w:t xml:space="preserve">   </w:t>
+      </w:r>
+      <w:r>
+        <w:rPr>
+          <w:b w:val="false"/>
+          <w:bCs w:val="false"/>
+          <w:color w:val="111111"/>
+          <w:sz w:val="22"/>
+          <w:szCs w:val="22"/>
+        </w:rPr>
+        <w:t xml:space="preserve">en cliccant </w:t>
+      </w:r>
+      <w:r>
+        <w:rPr>
+          <w:b w:val="false"/>
+          <w:bCs w:val="false"/>
+          <w:color w:val="111111"/>
+          <w:sz w:val="22"/>
+          <w:szCs w:val="22"/>
+        </w:rPr>
+        <w:t xml:space="preserve">sur le bouton «  </w:t>
+      </w:r>
+      <w:r>
+        <w:rPr>
+          <w:b w:val="false"/>
+          <w:bCs w:val="false"/>
+          <w:color w:val="111111"/>
+          <w:sz w:val="22"/>
+          <w:szCs w:val="22"/>
+        </w:rPr>
+        <w:t>compléter l’</w:t>
+      </w:r>
+      <w:r>
+        <w:rPr>
+          <w:b w:val="false"/>
+          <w:bCs w:val="false"/>
+          <w:color w:val="111111"/>
+          <w:sz w:val="22"/>
+          <w:szCs w:val="22"/>
+        </w:rPr>
+        <w:t>enregistre</w:t>
+      </w:r>
+      <w:r>
+        <w:rPr>
+          <w:b w:val="false"/>
+          <w:bCs w:val="false"/>
+          <w:color w:val="111111"/>
+          <w:sz w:val="22"/>
+          <w:szCs w:val="22"/>
+        </w:rPr>
+        <w:t>ment</w:t>
+      </w:r>
+      <w:r>
+        <w:rPr>
+          <w:b w:val="false"/>
+          <w:bCs w:val="false"/>
+          <w:color w:val="111111"/>
+          <w:sz w:val="22"/>
+          <w:szCs w:val="22"/>
+        </w:rPr>
+        <w:t xml:space="preserve"> » </w:t>
+      </w:r>
+      <w:r>
+        <w:rPr>
+          <w:b w:val="false"/>
+          <w:bCs w:val="false"/>
+          <w:color w:val="111111"/>
+          <w:sz w:val="22"/>
+          <w:szCs w:val="22"/>
+        </w:rPr>
+        <w:t xml:space="preserve"> l</w:t>
+      </w:r>
+      <w:r>
+        <w:rPr>
+          <w:b w:val="false"/>
+          <w:bCs w:val="false"/>
+          <w:color w:val="111111"/>
+          <w:sz w:val="22"/>
+          <w:szCs w:val="22"/>
+        </w:rPr>
+        <w:t>’utilisateur n’entrera pas directement dans le système, il faudra un ultérieure approbation de l’un des admin du site :</w:t>
+      </w:r>
+    </w:p>
+    <w:p>
+      <w:pPr>
+        <w:pStyle w:val="Normal"/>
+        <w:rPr>
+          <w:b/>
+          <w:b/>
+          <w:color w:val="111111"/>
+          <w:sz w:val="32"/>
+          <w:szCs w:val="32"/>
+        </w:rPr>
+      </w:pPr>
+      <w:r>
+        <w:rPr>
+          <w:b w:val="false"/>
+          <w:bCs w:val="false"/>
+          <w:color w:val="111111"/>
+          <w:sz w:val="22"/>
+          <w:szCs w:val="22"/>
+        </w:rPr>
+        <w:t>une fois l’usager clic</w:t>
+      </w:r>
+      <w:r>
+        <w:rPr>
+          <w:b w:val="false"/>
+          <w:bCs w:val="false"/>
+          <w:color w:val="111111"/>
+          <w:sz w:val="22"/>
+          <w:szCs w:val="22"/>
+        </w:rPr>
+        <w:t>k</w:t>
+      </w:r>
+      <w:r>
+        <w:rPr>
+          <w:b w:val="false"/>
+          <w:bCs w:val="false"/>
+          <w:color w:val="111111"/>
+          <w:sz w:val="22"/>
+          <w:szCs w:val="22"/>
+        </w:rPr>
+        <w:t xml:space="preserve"> sur «</w:t>
+      </w:r>
+      <w:r>
+        <w:rPr>
+          <w:b w:val="false"/>
+          <w:bCs w:val="false"/>
+          <w:color w:val="111111"/>
+          <w:sz w:val="22"/>
+          <w:szCs w:val="22"/>
+        </w:rPr>
+        <w:t>compléter l’</w:t>
+      </w:r>
+      <w:r>
+        <w:rPr>
+          <w:b w:val="false"/>
+          <w:bCs w:val="false"/>
+          <w:color w:val="111111"/>
+          <w:sz w:val="22"/>
+          <w:szCs w:val="22"/>
+        </w:rPr>
+        <w:t>enregistre</w:t>
+      </w:r>
+      <w:r>
+        <w:rPr>
+          <w:b w:val="false"/>
+          <w:bCs w:val="false"/>
+          <w:color w:val="111111"/>
+          <w:sz w:val="22"/>
+          <w:szCs w:val="22"/>
+        </w:rPr>
+        <w:t>ment</w:t>
+      </w:r>
+      <w:r>
+        <w:rPr>
+          <w:b w:val="false"/>
+          <w:bCs w:val="false"/>
+          <w:color w:val="111111"/>
+          <w:sz w:val="22"/>
+          <w:szCs w:val="22"/>
+        </w:rPr>
+        <w:t>» un message de demande approbation sera envoyé a tous les usagers portant le titre «  Admin »</w:t>
+      </w:r>
+    </w:p>
+    <w:p>
+      <w:pPr>
+        <w:pStyle w:val="Normal"/>
+        <w:rPr>
+          <w:b/>
+          <w:b/>
+          <w:color w:val="111111"/>
+          <w:sz w:val="32"/>
+          <w:szCs w:val="32"/>
+        </w:rPr>
+      </w:pPr>
+      <w:r>
+        <w:rPr>
+          <w:b w:val="false"/>
+          <w:bCs w:val="false"/>
+          <w:color w:val="111111"/>
+          <w:sz w:val="22"/>
+          <w:szCs w:val="22"/>
+        </w:rPr>
+        <w:t>au niveau de la UI , l’usager enregistrer recevra un message d’attente de probation(cela pouras durer 3 jours Max)</w:t>
+      </w:r>
+    </w:p>
+    <w:p>
+      <w:pPr>
+        <w:pStyle w:val="Normal"/>
+        <w:rPr>
+          <w:b/>
+          <w:b/>
+          <w:color w:val="111111"/>
+          <w:sz w:val="32"/>
+          <w:szCs w:val="32"/>
+        </w:rPr>
+      </w:pPr>
+      <w:r>
+        <w:rPr>
+          <w:b w:val="false"/>
+          <w:bCs w:val="false"/>
+          <w:color w:val="111111"/>
+          <w:sz w:val="22"/>
+          <w:szCs w:val="22"/>
+        </w:rPr>
+        <w:t>l’usager bien qu’ayant fait la registration ne pouras pas faire le login, faudra ce message de la part de l’admin, et une fois l’admin envoi le message , le profil de cet utilisateur sera activé et il pourra faire le login tranquillement.</w:t>
+      </w:r>
+    </w:p>
+    <w:p>
+      <w:pPr>
+        <w:pStyle w:val="Normal"/>
+        <w:rPr>
+          <w:b w:val="false"/>
+          <w:b w:val="false"/>
+          <w:bCs w:val="false"/>
+          <w:color w:themeColor="accent1"/>
+          <w:sz w:val="22"/>
+          <w:szCs w:val="22"/>
+        </w:rPr>
+      </w:pPr>
+      <w:r>
+        <w:rPr>
+          <w:b/>
+          <w:color w:val="111111"/>
+          <w:sz w:val="32"/>
+          <w:szCs w:val="32"/>
+        </w:rPr>
+      </w:r>
+    </w:p>
+    <w:p>
+      <w:pPr>
+        <w:pStyle w:val="ListParagraph"/>
+        <w:numPr>
+          <w:ilvl w:val="0"/>
+          <w:numId w:val="1"/>
+        </w:numPr>
+        <w:rPr>
+          <w:b/>
+          <w:b/>
+          <w:sz w:val="32"/>
+          <w:szCs w:val="32"/>
+        </w:rPr>
+      </w:pPr>
+      <w:r>
+        <w:rPr>
+          <w:b/>
+          <w:sz w:val="32"/>
+          <w:szCs w:val="32"/>
+        </w:rPr>
+        <w:t>Section All Users in Dashboard</w:t>
+      </w:r>
+    </w:p>
+    <w:p>
+      <w:pPr>
+        <w:pStyle w:val="Normal"/>
+        <w:jc w:val="both"/>
+        <w:rPr/>
+      </w:pPr>
+      <w:r>
+        <w:rPr/>
+        <w:t xml:space="preserve">Dans le dashboard, sur le menu de droite, l’utilisateur connecté, ayant le rôle ADMIN pourra voir le bouton de la section utilisateurs. </w:t>
+      </w:r>
+    </w:p>
+    <w:p>
+      <w:pPr>
+        <w:pStyle w:val="Normal"/>
+        <w:jc w:val="center"/>
+        <w:rPr/>
+      </w:pPr>
+      <w:r>
+        <w:rPr/>
+        <w:drawing>
+          <wp:inline distT="0" distB="0" distL="0" distR="0">
+            <wp:extent cx="1844040" cy="2194560"/>
+            <wp:effectExtent l="0" t="0" r="0" b="0"/>
+            <wp:docPr id="5" name="Image 1" descr=""/>
+            <wp:cNvGraphicFramePr>
+              <a:graphicFrameLocks xmlns:a="http://schemas.openxmlformats.org/drawingml/2006/main" noChangeAspect="1"/>
+            </wp:cNvGraphicFramePr>
+            <a:graphic xmlns:a="http://schemas.openxmlformats.org/drawingml/2006/main">
+              <a:graphicData uri="http://schemas.openxmlformats.org/drawingml/2006/picture">
+                <pic:pic xmlns:pic="http://schemas.openxmlformats.org/drawingml/2006/picture">
+                  <pic:nvPicPr>
+                    <pic:cNvPr id="5" name="Image 1" descr=""/>
+                    <pic:cNvPicPr>
+                      <a:picLocks noChangeAspect="1" noChangeArrowheads="1"/>
+                    </pic:cNvPicPr>
+                  </pic:nvPicPr>
+                  <pic:blipFill>
+                    <a:blip r:embed="rId6"/>
                     <a:stretch>
                       <a:fillRect/>
                     </a:stretch>
@@ -6133,7 +6964,7 @@
           <wp:inline distT="0" distB="0" distL="0" distR="0">
             <wp:extent cx="4206240" cy="2926080"/>
             <wp:effectExtent l="0" t="0" r="0" b="0"/>
-            <wp:docPr id="3" name="Image 2" descr=""/>
+            <wp:docPr id="6" name="Image 2" descr=""/>
             <wp:cNvGraphicFramePr>
               <a:graphicFrameLocks xmlns:a="http://schemas.openxmlformats.org/drawingml/2006/main" noChangeAspect="1"/>
             </wp:cNvGraphicFramePr>
@@ -6141,13 +6972,13 @@
               <a:graphicData uri="http://schemas.openxmlformats.org/drawingml/2006/picture">
                 <pic:pic xmlns:pic="http://schemas.openxmlformats.org/drawingml/2006/picture">
                   <pic:nvPicPr>
-                    <pic:cNvPr id="3" name="Image 2" descr=""/>
+                    <pic:cNvPr id="6" name="Image 2" descr=""/>
                     <pic:cNvPicPr>
                       <a:picLocks noChangeAspect="1" noChangeArrowheads="1"/>
                     </pic:cNvPicPr>
                   </pic:nvPicPr>
                   <pic:blipFill>
-                    <a:blip r:embed="rId4"/>
+                    <a:blip r:embed="rId7"/>
                     <a:stretch>
                       <a:fillRect/>
                     </a:stretch>
@@ -6328,7 +7159,7 @@
           <wp:inline distT="0" distB="0" distL="0" distR="0">
             <wp:extent cx="5509260" cy="2766060"/>
             <wp:effectExtent l="0" t="0" r="0" b="0"/>
-            <wp:docPr id="4" name="Image 3" descr=""/>
+            <wp:docPr id="7" name="Image 3" descr=""/>
             <wp:cNvGraphicFramePr>
               <a:graphicFrameLocks xmlns:a="http://schemas.openxmlformats.org/drawingml/2006/main" noChangeAspect="1"/>
             </wp:cNvGraphicFramePr>
@@ -6336,13 +7167,13 @@
               <a:graphicData uri="http://schemas.openxmlformats.org/drawingml/2006/picture">
                 <pic:pic xmlns:pic="http://schemas.openxmlformats.org/drawingml/2006/picture">
                   <pic:nvPicPr>
-                    <pic:cNvPr id="4" name="Image 3" descr=""/>
+                    <pic:cNvPr id="7" name="Image 3" descr=""/>
                     <pic:cNvPicPr>
                       <a:picLocks noChangeAspect="1" noChangeArrowheads="1"/>
                     </pic:cNvPicPr>
                   </pic:nvPicPr>
                   <pic:blipFill>
-                    <a:blip r:embed="rId5"/>
+                    <a:blip r:embed="rId8"/>
                     <a:stretch>
                       <a:fillRect/>
                     </a:stretch>
@@ -6396,7 +7227,7 @@
           <wp:inline distT="0" distB="0" distL="0" distR="0">
             <wp:extent cx="5524500" cy="2590800"/>
             <wp:effectExtent l="0" t="0" r="0" b="0"/>
-            <wp:docPr id="5" name="Image 4" descr=""/>
+            <wp:docPr id="8" name="Image 4" descr=""/>
             <wp:cNvGraphicFramePr>
               <a:graphicFrameLocks xmlns:a="http://schemas.openxmlformats.org/drawingml/2006/main" noChangeAspect="1"/>
             </wp:cNvGraphicFramePr>
@@ -6404,13 +7235,13 @@
               <a:graphicData uri="http://schemas.openxmlformats.org/drawingml/2006/picture">
                 <pic:pic xmlns:pic="http://schemas.openxmlformats.org/drawingml/2006/picture">
                   <pic:nvPicPr>
-                    <pic:cNvPr id="5" name="Image 4" descr=""/>
+                    <pic:cNvPr id="8" name="Image 4" descr=""/>
                     <pic:cNvPicPr>
                       <a:picLocks noChangeAspect="1" noChangeArrowheads="1"/>
                     </pic:cNvPicPr>
                   </pic:nvPicPr>
                   <pic:blipFill>
-                    <a:blip r:embed="rId6"/>
+                    <a:blip r:embed="rId9"/>
                     <a:stretch>
                       <a:fillRect/>
                     </a:stretch>
@@ -6464,7 +7295,7 @@
           <wp:inline distT="0" distB="0" distL="0" distR="0">
             <wp:extent cx="5410200" cy="2689860"/>
             <wp:effectExtent l="0" t="0" r="0" b="0"/>
-            <wp:docPr id="6" name="Image 5" descr=""/>
+            <wp:docPr id="9" name="Image 5" descr=""/>
             <wp:cNvGraphicFramePr>
               <a:graphicFrameLocks xmlns:a="http://schemas.openxmlformats.org/drawingml/2006/main" noChangeAspect="1"/>
             </wp:cNvGraphicFramePr>
@@ -6472,13 +7303,13 @@
               <a:graphicData uri="http://schemas.openxmlformats.org/drawingml/2006/picture">
                 <pic:pic xmlns:pic="http://schemas.openxmlformats.org/drawingml/2006/picture">
                   <pic:nvPicPr>
-                    <pic:cNvPr id="6" name="Image 5" descr=""/>
+                    <pic:cNvPr id="9" name="Image 5" descr=""/>
                     <pic:cNvPicPr>
                       <a:picLocks noChangeAspect="1" noChangeArrowheads="1"/>
                     </pic:cNvPicPr>
                   </pic:nvPicPr>
                   <pic:blipFill>
-                    <a:blip r:embed="rId7"/>
+                    <a:blip r:embed="rId10"/>
                     <a:stretch>
                       <a:fillRect/>
                     </a:stretch>
@@ -6532,7 +7363,7 @@
           <wp:inline distT="0" distB="0" distL="0" distR="0">
             <wp:extent cx="5394960" cy="2598420"/>
             <wp:effectExtent l="0" t="0" r="0" b="0"/>
-            <wp:docPr id="7" name="Image 6" descr=""/>
+            <wp:docPr id="10" name="Image 6" descr=""/>
             <wp:cNvGraphicFramePr>
               <a:graphicFrameLocks xmlns:a="http://schemas.openxmlformats.org/drawingml/2006/main" noChangeAspect="1"/>
             </wp:cNvGraphicFramePr>
@@ -6540,13 +7371,13 @@
               <a:graphicData uri="http://schemas.openxmlformats.org/drawingml/2006/picture">
                 <pic:pic xmlns:pic="http://schemas.openxmlformats.org/drawingml/2006/picture">
                   <pic:nvPicPr>
-                    <pic:cNvPr id="7" name="Image 6" descr=""/>
+                    <pic:cNvPr id="10" name="Image 6" descr=""/>
                     <pic:cNvPicPr>
                       <a:picLocks noChangeAspect="1" noChangeArrowheads="1"/>
                     </pic:cNvPicPr>
                   </pic:nvPicPr>
                   <pic:blipFill>
-                    <a:blip r:embed="rId8"/>
+                    <a:blip r:embed="rId11"/>
                     <a:stretch>
                       <a:fillRect/>
                     </a:stretch>
@@ -6683,7 +7514,7 @@
           <wp:inline distT="0" distB="0" distL="0" distR="0">
             <wp:extent cx="5615940" cy="1668780"/>
             <wp:effectExtent l="0" t="0" r="0" b="0"/>
-            <wp:docPr id="8" name="Image 7" descr=""/>
+            <wp:docPr id="11" name="Image 7" descr=""/>
             <wp:cNvGraphicFramePr>
               <a:graphicFrameLocks xmlns:a="http://schemas.openxmlformats.org/drawingml/2006/main" noChangeAspect="1"/>
             </wp:cNvGraphicFramePr>
@@ -6691,13 +7522,13 @@
               <a:graphicData uri="http://schemas.openxmlformats.org/drawingml/2006/picture">
                 <pic:pic xmlns:pic="http://schemas.openxmlformats.org/drawingml/2006/picture">
                   <pic:nvPicPr>
-                    <pic:cNvPr id="8" name="Image 7" descr=""/>
+                    <pic:cNvPr id="11" name="Image 7" descr=""/>
                     <pic:cNvPicPr>
                       <a:picLocks noChangeAspect="1" noChangeArrowheads="1"/>
                     </pic:cNvPicPr>
                   </pic:nvPicPr>
                   <pic:blipFill>
-                    <a:blip r:embed="rId9"/>
+                    <a:blip r:embed="rId12"/>
                     <a:stretch>
                       <a:fillRect/>
                     </a:stretch>
@@ -8994,7 +9825,7 @@
             <wp:extent cx="6120130" cy="2264410"/>
             <wp:effectExtent l="0" t="0" r="0" b="0"/>
             <wp:wrapSquare wrapText="largest"/>
-            <wp:docPr id="9" name="Immagine1" descr=""/>
+            <wp:docPr id="12" name="Immagine1" descr=""/>
             <wp:cNvGraphicFramePr>
               <a:graphicFrameLocks xmlns:a="http://schemas.openxmlformats.org/drawingml/2006/main" noChangeAspect="1"/>
             </wp:cNvGraphicFramePr>
@@ -9002,13 +9833,13 @@
               <a:graphicData uri="http://schemas.openxmlformats.org/drawingml/2006/picture">
                 <pic:pic xmlns:pic="http://schemas.openxmlformats.org/drawingml/2006/picture">
                   <pic:nvPicPr>
-                    <pic:cNvPr id="9" name="Immagine1" descr=""/>
+                    <pic:cNvPr id="12" name="Immagine1" descr=""/>
                     <pic:cNvPicPr>
                       <a:picLocks noChangeAspect="1" noChangeArrowheads="1"/>
                     </pic:cNvPicPr>
                   </pic:nvPicPr>
                   <pic:blipFill>
-                    <a:blip r:embed="rId10"/>
+                    <a:blip r:embed="rId13"/>
                     <a:stretch>
                       <a:fillRect/>
                     </a:stretch>
@@ -9098,7 +9929,7 @@
             <wp:extent cx="6120130" cy="3067050"/>
             <wp:effectExtent l="0" t="0" r="0" b="0"/>
             <wp:wrapSquare wrapText="largest"/>
-            <wp:docPr id="10" name="Immagine2" descr=""/>
+            <wp:docPr id="13" name="Immagine2" descr=""/>
             <wp:cNvGraphicFramePr>
               <a:graphicFrameLocks xmlns:a="http://schemas.openxmlformats.org/drawingml/2006/main" noChangeAspect="1"/>
             </wp:cNvGraphicFramePr>
@@ -9106,13 +9937,13 @@
               <a:graphicData uri="http://schemas.openxmlformats.org/drawingml/2006/picture">
                 <pic:pic xmlns:pic="http://schemas.openxmlformats.org/drawingml/2006/picture">
                   <pic:nvPicPr>
-                    <pic:cNvPr id="10" name="Immagine2" descr=""/>
+                    <pic:cNvPr id="13" name="Immagine2" descr=""/>
                     <pic:cNvPicPr>
                       <a:picLocks noChangeAspect="1" noChangeArrowheads="1"/>
                     </pic:cNvPicPr>
                   </pic:nvPicPr>
                   <pic:blipFill>
-                    <a:blip r:embed="rId11"/>
+                    <a:blip r:embed="rId14"/>
                     <a:stretch>
                       <a:fillRect/>
                     </a:stretch>

</xml_diff>